<commit_message>
refactoring single search criteria functions
</commit_message>
<xml_diff>
--- a/Most_Wanted_UserStories.docx
+++ b/Most_Wanted_UserStories.docx
@@ -174,30 +174,19 @@
           <w:spacing w:val="0"/>
           <w:position w:val="0"/>
           <w:sz w:val="22"/>
-          <w:shd w:fill="auto" w:val="clear"/>
-        </w:rPr>
-      </w:pPr>
-      <w:r>
-        <w:rPr>
-          <w:rFonts w:ascii="Calibri" w:hAnsi="Calibri" w:cs="Calibri" w:eastAsia="Calibri"/>
-          <w:color w:val="auto"/>
-          <w:spacing w:val="0"/>
-          <w:position w:val="0"/>
-          <w:sz w:val="22"/>
-          <w:shd w:fill="C0C0C0" w:val="clear"/>
-        </w:rPr>
-        <w:t xml:space="preserve">Before you start coding, you need to get with your team and write an algorithm for all user stories highlighted in grey. This means breaking each user story down into steps. Please submit to your instructor Slack channel once completed for approval to start coding.</w:t>
-      </w:r>
-      <w:r>
-        <w:rPr>
-          <w:rFonts w:ascii="Calibri" w:hAnsi="Calibri" w:cs="Calibri" w:eastAsia="Calibri"/>
-          <w:color w:val="auto"/>
-          <w:spacing w:val="0"/>
-          <w:position w:val="0"/>
-          <w:sz w:val="22"/>
-          <w:shd w:fill="auto" w:val="clear"/>
-        </w:rPr>
-        <w:t xml:space="preserve"> </w:t>
+          <w:shd w:fill="00FF00" w:val="clear"/>
+        </w:rPr>
+      </w:pPr>
+      <w:r>
+        <w:rPr>
+          <w:rFonts w:ascii="Calibri" w:hAnsi="Calibri" w:cs="Calibri" w:eastAsia="Calibri"/>
+          <w:color w:val="auto"/>
+          <w:spacing w:val="0"/>
+          <w:position w:val="0"/>
+          <w:sz w:val="22"/>
+          <w:shd w:fill="00FF00" w:val="clear"/>
+        </w:rPr>
+        <w:t xml:space="preserve">Before you start coding, you need to get with your team and write an algorithm for all user stories highlighted in grey. This means breaking each user story down into steps. Please submit to your instructor Slack channel once completed for approval to start coding. </w:t>
       </w:r>
     </w:p>
     <w:p>
@@ -430,24 +419,15 @@
         <w:rPr>
           <w:rFonts w:ascii="Calibri" w:hAnsi="Calibri" w:cs="Calibri" w:eastAsia="Calibri"/>
           <w:b/>
-          <w:color w:val="auto"/>
-          <w:spacing w:val="0"/>
-          <w:position w:val="0"/>
-          <w:sz w:val="22"/>
-          <w:shd w:fill="auto" w:val="clear"/>
-        </w:rPr>
-        <w:t xml:space="preserve">(5 points): </w:t>
-      </w:r>
-      <w:r>
-        <w:rPr>
-          <w:rFonts w:ascii="Calibri" w:hAnsi="Calibri" w:cs="Calibri" w:eastAsia="Calibri"/>
-          <w:color w:val="auto"/>
-          <w:spacing w:val="0"/>
-          <w:position w:val="0"/>
-          <w:sz w:val="22"/>
-          <w:shd w:fill="auto" w:val="clear"/>
-        </w:rPr>
-        <w:t xml:space="preserve">As a developer, I want to run validation on any user input, ensuring that a user is re-prompted when they provide invalid input.</w:t>
+          <w:i/>
+          <w:color w:val="auto"/>
+          <w:spacing w:val="0"/>
+          <w:position w:val="0"/>
+          <w:sz w:val="22"/>
+          <w:u w:val="single"/>
+          <w:shd w:fill="auto" w:val="clear"/>
+        </w:rPr>
+        <w:t xml:space="preserve">(5 points): As a developer, I want to run validation on any user input, ensuring that a user is re-prompted when they provide invalid input.</w:t>
       </w:r>
     </w:p>
     <w:p>
@@ -592,7 +572,7 @@
           <w:spacing w:val="0"/>
           <w:position w:val="0"/>
           <w:sz w:val="22"/>
-          <w:shd w:fill="auto" w:val="clear"/>
+          <w:shd w:fill="C0C0C0" w:val="clear"/>
         </w:rPr>
         <w:t xml:space="preserve">i.e., if you search for Gender: male and Eye Color: blue, you should get back a list of people who match the search. In this case, it will be only people who are male with blue eyes.</w:t>
       </w:r>
@@ -619,7 +599,7 @@
           <w:spacing w:val="0"/>
           <w:position w:val="0"/>
           <w:sz w:val="22"/>
-          <w:shd w:fill="C0C0C0" w:val="clear"/>
+          <w:shd w:fill="00FF00" w:val="clear"/>
         </w:rPr>
         <w:t xml:space="preserve">(15 points): </w:t>
       </w:r>
@@ -630,7 +610,7 @@
           <w:spacing w:val="0"/>
           <w:position w:val="0"/>
           <w:sz w:val="22"/>
-          <w:shd w:fill="C0C0C0" w:val="clear"/>
+          <w:shd w:fill="00FF00" w:val="clear"/>
         </w:rPr>
         <w:t xml:space="preserve">As a user, I want to be able to look up someone’s information after I find them with the program (display values for the various traits of the found person).</w:t>
       </w:r>
@@ -657,7 +637,7 @@
           <w:spacing w:val="0"/>
           <w:position w:val="0"/>
           <w:sz w:val="22"/>
-          <w:shd w:fill="C0C0C0" w:val="clear"/>
+          <w:shd w:fill="FFFF00" w:val="clear"/>
         </w:rPr>
         <w:t xml:space="preserve">(25 points): </w:t>
       </w:r>
@@ -668,7 +648,7 @@
           <w:spacing w:val="0"/>
           <w:position w:val="0"/>
           <w:sz w:val="22"/>
-          <w:shd w:fill="C0C0C0" w:val="clear"/>
+          <w:shd w:fill="FFFF00" w:val="clear"/>
         </w:rPr>
         <w:t xml:space="preserve">As a user,</w:t>
       </w:r>
@@ -679,7 +659,7 @@
           <w:spacing w:val="0"/>
           <w:position w:val="0"/>
           <w:sz w:val="22"/>
-          <w:shd w:fill="FFFFFF" w:val="clear"/>
+          <w:shd w:fill="FFFF00" w:val="clear"/>
         </w:rPr>
         <w:t xml:space="preserve"> after locating a person, I want to see only that person’s descendants </w:t>
       </w:r>
@@ -690,7 +670,7 @@
           <w:spacing w:val="0"/>
           <w:position w:val="0"/>
           <w:sz w:val="22"/>
-          <w:shd w:fill="C0C0C0" w:val="clear"/>
+          <w:shd w:fill="FFFF00" w:val="clear"/>
         </w:rPr>
         <w:t xml:space="preserve">(display the names of the descendants), </w:t>
       </w:r>
@@ -702,7 +682,7 @@
           <w:spacing w:val="0"/>
           <w:position w:val="0"/>
           <w:sz w:val="22"/>
-          <w:shd w:fill="C0C0C0" w:val="clear"/>
+          <w:shd w:fill="FFFF00" w:val="clear"/>
         </w:rPr>
         <w:t xml:space="preserve">using recursion</w:t>
       </w:r>
@@ -713,7 +693,7 @@
           <w:spacing w:val="0"/>
           <w:position w:val="0"/>
           <w:sz w:val="22"/>
-          <w:shd w:fill="C0C0C0" w:val="clear"/>
+          <w:shd w:fill="FFFF00" w:val="clear"/>
         </w:rPr>
         <w:t xml:space="preserve">.</w:t>
       </w:r>

</xml_diff>

<commit_message>
added correct return statements to single search functions
</commit_message>
<xml_diff>
--- a/Most_Wanted_UserStories.docx
+++ b/Most_Wanted_UserStories.docx
@@ -385,7 +385,7 @@
           <w:spacing w:val="0"/>
           <w:position w:val="0"/>
           <w:sz w:val="22"/>
-          <w:shd w:fill="auto" w:val="clear"/>
+          <w:shd w:fill="00FF00" w:val="clear"/>
         </w:rPr>
         <w:t xml:space="preserve">(5 points): </w:t>
       </w:r>
@@ -396,7 +396,7 @@
           <w:spacing w:val="0"/>
           <w:position w:val="0"/>
           <w:sz w:val="22"/>
-          <w:shd w:fill="auto" w:val="clear"/>
+          <w:shd w:fill="00FF00" w:val="clear"/>
         </w:rPr>
         <w:t xml:space="preserve">As a developer, I want to make at least 15 consistent commits with good, descriptive messages.</w:t>
       </w:r>
@@ -425,7 +425,7 @@
           <w:position w:val="0"/>
           <w:sz w:val="22"/>
           <w:u w:val="single"/>
-          <w:shd w:fill="auto" w:val="clear"/>
+          <w:shd w:fill="FFFF00" w:val="clear"/>
         </w:rPr>
         <w:t xml:space="preserve">(5 points): As a developer, I want to run validation on any user input, ensuring that a user is re-prompted when they provide invalid input.</w:t>
       </w:r>
@@ -441,18 +441,18 @@
           <w:spacing w:val="0"/>
           <w:position w:val="0"/>
           <w:sz w:val="22"/>
-          <w:shd w:fill="FFFF00" w:val="clear"/>
-        </w:rPr>
-      </w:pPr>
-      <w:r>
-        <w:rPr>
-          <w:rFonts w:ascii="Calibri" w:hAnsi="Calibri" w:cs="Calibri" w:eastAsia="Calibri"/>
-          <w:b/>
-          <w:color w:val="auto"/>
-          <w:spacing w:val="0"/>
-          <w:position w:val="0"/>
-          <w:sz w:val="22"/>
-          <w:shd w:fill="FFFF00" w:val="clear"/>
+          <w:shd w:fill="00FF00" w:val="clear"/>
+        </w:rPr>
+      </w:pPr>
+      <w:r>
+        <w:rPr>
+          <w:rFonts w:ascii="Calibri" w:hAnsi="Calibri" w:cs="Calibri" w:eastAsia="Calibri"/>
+          <w:b/>
+          <w:color w:val="auto"/>
+          <w:spacing w:val="0"/>
+          <w:position w:val="0"/>
+          <w:sz w:val="22"/>
+          <w:shd w:fill="00FF00" w:val="clear"/>
         </w:rPr>
         <w:t xml:space="preserve">(10 points): </w:t>
       </w:r>
@@ -463,7 +463,7 @@
           <w:spacing w:val="0"/>
           <w:position w:val="0"/>
           <w:sz w:val="22"/>
-          <w:shd w:fill="FFFF00" w:val="clear"/>
+          <w:shd w:fill="00FF00" w:val="clear"/>
         </w:rPr>
         <w:t xml:space="preserve">As a user, I want to be able to search for someone based on a single criterion</w:t>
       </w:r>
@@ -483,45 +483,45 @@
           <w:spacing w:val="0"/>
           <w:position w:val="0"/>
           <w:sz w:val="22"/>
+          <w:shd w:fill="00FF00" w:val="clear"/>
+        </w:rPr>
+      </w:pPr>
+      <w:r>
+        <w:rPr>
+          <w:rFonts w:ascii="Calibri" w:hAnsi="Calibri" w:cs="Calibri" w:eastAsia="Calibri"/>
+          <w:color w:val="000000"/>
+          <w:spacing w:val="0"/>
+          <w:position w:val="0"/>
+          <w:sz w:val="22"/>
+          <w:shd w:fill="00FF00" w:val="clear"/>
+        </w:rPr>
+        <w:t xml:space="preserve">You should be able to find and return a list of people who match the search </w:t>
+      </w:r>
+    </w:p>
+    <w:p>
+      <w:pPr>
+        <w:spacing w:before="0" w:after="160" w:line="259"/>
+        <w:ind w:right="0" w:left="0" w:firstLine="0"/>
+        <w:jc w:val="left"/>
+        <w:rPr>
+          <w:rFonts w:ascii="Calibri" w:hAnsi="Calibri" w:cs="Calibri" w:eastAsia="Calibri"/>
+          <w:color w:val="auto"/>
+          <w:spacing w:val="0"/>
+          <w:position w:val="0"/>
+          <w:sz w:val="22"/>
           <w:shd w:fill="FFFF00" w:val="clear"/>
         </w:rPr>
       </w:pPr>
       <w:r>
         <w:rPr>
           <w:rFonts w:ascii="Calibri" w:hAnsi="Calibri" w:cs="Calibri" w:eastAsia="Calibri"/>
-          <w:color w:val="000000"/>
+          <w:b/>
+          <w:color w:val="auto"/>
           <w:spacing w:val="0"/>
           <w:position w:val="0"/>
           <w:sz w:val="22"/>
           <w:shd w:fill="FFFF00" w:val="clear"/>
         </w:rPr>
-        <w:t xml:space="preserve">You should be able to find and return a list of people who match the search </w:t>
-      </w:r>
-    </w:p>
-    <w:p>
-      <w:pPr>
-        <w:spacing w:before="0" w:after="160" w:line="259"/>
-        <w:ind w:right="0" w:left="0" w:firstLine="0"/>
-        <w:jc w:val="left"/>
-        <w:rPr>
-          <w:rFonts w:ascii="Calibri" w:hAnsi="Calibri" w:cs="Calibri" w:eastAsia="Calibri"/>
-          <w:color w:val="auto"/>
-          <w:spacing w:val="0"/>
-          <w:position w:val="0"/>
-          <w:sz w:val="22"/>
-          <w:shd w:fill="auto" w:val="clear"/>
-        </w:rPr>
-      </w:pPr>
-      <w:r>
-        <w:rPr>
-          <w:rFonts w:ascii="Calibri" w:hAnsi="Calibri" w:cs="Calibri" w:eastAsia="Calibri"/>
-          <w:b/>
-          <w:color w:val="auto"/>
-          <w:spacing w:val="0"/>
-          <w:position w:val="0"/>
-          <w:sz w:val="22"/>
-          <w:shd w:fill="C0C0C0" w:val="clear"/>
-        </w:rPr>
         <w:t xml:space="preserve">(20 points): </w:t>
       </w:r>
       <w:r>
@@ -531,20 +531,9 @@
           <w:spacing w:val="0"/>
           <w:position w:val="0"/>
           <w:sz w:val="22"/>
-          <w:shd w:fill="C0C0C0" w:val="clear"/>
-        </w:rPr>
-        <w:t xml:space="preserve">As a user, I want to be able to search for someone based on multiple traits (up to a maximum of five criteria at once).</w:t>
-      </w:r>
-      <w:r>
-        <w:rPr>
-          <w:rFonts w:ascii="Calibri" w:hAnsi="Calibri" w:cs="Calibri" w:eastAsia="Calibri"/>
-          <w:color w:val="auto"/>
-          <w:spacing w:val="0"/>
-          <w:position w:val="0"/>
-          <w:sz w:val="22"/>
-          <w:shd w:fill="auto" w:val="clear"/>
-        </w:rPr>
-        <w:t xml:space="preserve"> </w:t>
+          <w:shd w:fill="FFFF00" w:val="clear"/>
+        </w:rPr>
+        <w:t xml:space="preserve">As a user, I want to be able to search for someone based on multiple traits (up to a maximum of five criteria at once). </w:t>
       </w:r>
     </w:p>
     <w:p>
@@ -562,10 +551,26 @@
           <w:spacing w:val="0"/>
           <w:position w:val="0"/>
           <w:sz w:val="22"/>
-          <w:shd w:fill="auto" w:val="clear"/>
-        </w:rPr>
-      </w:pPr>
-      <w:r>
+          <w:shd w:fill="FFFF00" w:val="clear"/>
+        </w:rPr>
+      </w:pPr>
+      <w:r>
+        <w:rPr>
+          <w:rFonts w:ascii="Calibri" w:hAnsi="Calibri" w:cs="Calibri" w:eastAsia="Calibri"/>
+          <w:color w:val="auto"/>
+          <w:spacing w:val="0"/>
+          <w:position w:val="0"/>
+          <w:sz w:val="22"/>
+          <w:shd w:fill="FFFF00" w:val="clear"/>
+        </w:rPr>
+        <w:t xml:space="preserve">i.e., if you search for Gender: male and Eye Color: blue, you should get back a list of people who match the search. In this case, it will be only people who are male with blue eyes.</w:t>
+      </w:r>
+    </w:p>
+    <w:p>
+      <w:pPr>
+        <w:spacing w:before="0" w:after="160" w:line="259"/>
+        <w:ind w:right="0" w:left="0" w:firstLine="0"/>
+        <w:jc w:val="left"/>
         <w:rPr>
           <w:rFonts w:ascii="Calibri" w:hAnsi="Calibri" w:cs="Calibri" w:eastAsia="Calibri"/>
           <w:color w:val="auto"/>
@@ -574,22 +579,6 @@
           <w:sz w:val="22"/>
           <w:shd w:fill="C0C0C0" w:val="clear"/>
         </w:rPr>
-        <w:t xml:space="preserve">i.e., if you search for Gender: male and Eye Color: blue, you should get back a list of people who match the search. In this case, it will be only people who are male with blue eyes.</w:t>
-      </w:r>
-    </w:p>
-    <w:p>
-      <w:pPr>
-        <w:spacing w:before="0" w:after="160" w:line="259"/>
-        <w:ind w:right="0" w:left="0" w:firstLine="0"/>
-        <w:jc w:val="left"/>
-        <w:rPr>
-          <w:rFonts w:ascii="Calibri" w:hAnsi="Calibri" w:cs="Calibri" w:eastAsia="Calibri"/>
-          <w:color w:val="auto"/>
-          <w:spacing w:val="0"/>
-          <w:position w:val="0"/>
-          <w:sz w:val="22"/>
-          <w:shd w:fill="C0C0C0" w:val="clear"/>
-        </w:rPr>
       </w:pPr>
       <w:r>
         <w:rPr>
@@ -637,9 +626,92 @@
           <w:spacing w:val="0"/>
           <w:position w:val="0"/>
           <w:sz w:val="22"/>
+          <w:shd w:fill="00FF00" w:val="clear"/>
+        </w:rPr>
+        <w:t xml:space="preserve">(25 points): </w:t>
+      </w:r>
+      <w:r>
+        <w:rPr>
+          <w:rFonts w:ascii="Calibri" w:hAnsi="Calibri" w:cs="Calibri" w:eastAsia="Calibri"/>
+          <w:color w:val="auto"/>
+          <w:spacing w:val="0"/>
+          <w:position w:val="0"/>
+          <w:sz w:val="22"/>
+          <w:shd w:fill="00FF00" w:val="clear"/>
+        </w:rPr>
+        <w:t xml:space="preserve">As a user,</w:t>
+      </w:r>
+      <w:r>
+        <w:rPr>
+          <w:rFonts w:ascii="Calibri" w:hAnsi="Calibri" w:cs="Calibri" w:eastAsia="Calibri"/>
+          <w:color w:val="000000"/>
+          <w:spacing w:val="0"/>
+          <w:position w:val="0"/>
+          <w:sz w:val="22"/>
+          <w:shd w:fill="00FF00" w:val="clear"/>
+        </w:rPr>
+        <w:t xml:space="preserve"> after locating a person, I want to see only that person’s descendants </w:t>
+      </w:r>
+      <w:r>
+        <w:rPr>
+          <w:rFonts w:ascii="Calibri" w:hAnsi="Calibri" w:cs="Calibri" w:eastAsia="Calibri"/>
+          <w:color w:val="auto"/>
+          <w:spacing w:val="0"/>
+          <w:position w:val="0"/>
+          <w:sz w:val="22"/>
+          <w:shd w:fill="00FF00" w:val="clear"/>
+        </w:rPr>
+        <w:t xml:space="preserve">(display the names of the descendants), </w:t>
+      </w:r>
+      <w:r>
+        <w:rPr>
+          <w:rFonts w:ascii="Calibri" w:hAnsi="Calibri" w:cs="Calibri" w:eastAsia="Calibri"/>
+          <w:b/>
+          <w:color w:val="auto"/>
+          <w:spacing w:val="0"/>
+          <w:position w:val="0"/>
+          <w:sz w:val="22"/>
+          <w:shd w:fill="00FF00" w:val="clear"/>
+        </w:rPr>
+        <w:t xml:space="preserve">using recursion</w:t>
+      </w:r>
+      <w:r>
+        <w:rPr>
+          <w:rFonts w:ascii="Calibri" w:hAnsi="Calibri" w:cs="Calibri" w:eastAsia="Calibri"/>
+          <w:color w:val="auto"/>
+          <w:spacing w:val="0"/>
+          <w:position w:val="0"/>
+          <w:sz w:val="22"/>
+          <w:shd w:fill="00FF00" w:val="clear"/>
+        </w:rPr>
+        <w:t xml:space="preserve">.</w:t>
+      </w:r>
+    </w:p>
+    <w:p>
+      <w:pPr>
+        <w:spacing w:before="0" w:after="160" w:line="259"/>
+        <w:ind w:right="0" w:left="0" w:firstLine="0"/>
+        <w:jc w:val="left"/>
+        <w:rPr>
+          <w:rFonts w:ascii="Calibri" w:hAnsi="Calibri" w:cs="Calibri" w:eastAsia="Calibri"/>
+          <w:color w:val="auto"/>
+          <w:spacing w:val="0"/>
+          <w:position w:val="0"/>
+          <w:sz w:val="22"/>
+          <w:shd w:fill="auto" w:val="clear"/>
+        </w:rPr>
+      </w:pPr>
+      <w:r>
+        <w:rPr>
+          <w:rFonts w:ascii="Calibri" w:hAnsi="Calibri" w:cs="Calibri" w:eastAsia="Calibri"/>
+          <w:b/>
+          <w:color w:val="auto"/>
+          <w:spacing w:val="0"/>
+          <w:position w:val="0"/>
+          <w:sz w:val="22"/>
           <w:shd w:fill="FFFF00" w:val="clear"/>
         </w:rPr>
-        <w:t xml:space="preserve">(25 points): </w:t>
+        <w:t xml:space="preserve">(20 points): </w:t>
       </w:r>
       <w:r>
         <w:rPr>
@@ -649,89 +721,6 @@
           <w:position w:val="0"/>
           <w:sz w:val="22"/>
           <w:shd w:fill="FFFF00" w:val="clear"/>
-        </w:rPr>
-        <w:t xml:space="preserve">As a user,</w:t>
-      </w:r>
-      <w:r>
-        <w:rPr>
-          <w:rFonts w:ascii="Calibri" w:hAnsi="Calibri" w:cs="Calibri" w:eastAsia="Calibri"/>
-          <w:color w:val="000000"/>
-          <w:spacing w:val="0"/>
-          <w:position w:val="0"/>
-          <w:sz w:val="22"/>
-          <w:shd w:fill="FFFF00" w:val="clear"/>
-        </w:rPr>
-        <w:t xml:space="preserve"> after locating a person, I want to see only that person’s descendants </w:t>
-      </w:r>
-      <w:r>
-        <w:rPr>
-          <w:rFonts w:ascii="Calibri" w:hAnsi="Calibri" w:cs="Calibri" w:eastAsia="Calibri"/>
-          <w:color w:val="auto"/>
-          <w:spacing w:val="0"/>
-          <w:position w:val="0"/>
-          <w:sz w:val="22"/>
-          <w:shd w:fill="FFFF00" w:val="clear"/>
-        </w:rPr>
-        <w:t xml:space="preserve">(display the names of the descendants), </w:t>
-      </w:r>
-      <w:r>
-        <w:rPr>
-          <w:rFonts w:ascii="Calibri" w:hAnsi="Calibri" w:cs="Calibri" w:eastAsia="Calibri"/>
-          <w:b/>
-          <w:color w:val="auto"/>
-          <w:spacing w:val="0"/>
-          <w:position w:val="0"/>
-          <w:sz w:val="22"/>
-          <w:shd w:fill="FFFF00" w:val="clear"/>
-        </w:rPr>
-        <w:t xml:space="preserve">using recursion</w:t>
-      </w:r>
-      <w:r>
-        <w:rPr>
-          <w:rFonts w:ascii="Calibri" w:hAnsi="Calibri" w:cs="Calibri" w:eastAsia="Calibri"/>
-          <w:color w:val="auto"/>
-          <w:spacing w:val="0"/>
-          <w:position w:val="0"/>
-          <w:sz w:val="22"/>
-          <w:shd w:fill="FFFF00" w:val="clear"/>
-        </w:rPr>
-        <w:t xml:space="preserve">.</w:t>
-      </w:r>
-    </w:p>
-    <w:p>
-      <w:pPr>
-        <w:spacing w:before="0" w:after="160" w:line="259"/>
-        <w:ind w:right="0" w:left="0" w:firstLine="0"/>
-        <w:jc w:val="left"/>
-        <w:rPr>
-          <w:rFonts w:ascii="Calibri" w:hAnsi="Calibri" w:cs="Calibri" w:eastAsia="Calibri"/>
-          <w:color w:val="auto"/>
-          <w:spacing w:val="0"/>
-          <w:position w:val="0"/>
-          <w:sz w:val="22"/>
-          <w:shd w:fill="auto" w:val="clear"/>
-        </w:rPr>
-      </w:pPr>
-      <w:r>
-        <w:rPr>
-          <w:rFonts w:ascii="Calibri" w:hAnsi="Calibri" w:cs="Calibri" w:eastAsia="Calibri"/>
-          <w:b/>
-          <w:color w:val="auto"/>
-          <w:spacing w:val="0"/>
-          <w:position w:val="0"/>
-          <w:sz w:val="22"/>
-          <w:shd w:fill="C0C0C0" w:val="clear"/>
-        </w:rPr>
-        <w:t xml:space="preserve">(20 points): </w:t>
-      </w:r>
-      <w:r>
-        <w:rPr>
-          <w:rFonts w:ascii="Calibri" w:hAnsi="Calibri" w:cs="Calibri" w:eastAsia="Calibri"/>
-          <w:color w:val="auto"/>
-          <w:spacing w:val="0"/>
-          <w:position w:val="0"/>
-          <w:sz w:val="22"/>
-          <w:shd w:fill="C0C0C0" w:val="clear"/>
         </w:rPr>
         <w:t xml:space="preserve">As a user, after locating a person, I want to see only that person’s immediate family members, displaying the names of the family members and their relation to the found person.  </w:t>
       </w:r>

</xml_diff>